<commit_message>
update .docx version of my cv (lazy file transfer)
</commit_message>
<xml_diff>
--- a/img/career/Tamara Michaud CV 2020.docx
+++ b/img/career/Tamara Michaud CV 2020.docx
@@ -688,7 +688,25 @@
                                 <w:rPr>
                                   <w:lang w:eastAsia="en-GB"/>
                                 </w:rPr>
-                                <w:t xml:space="preserve">A confident, articulate, hard-working professional with a wide experience of scripting and coding in a variety of languages and on multiple platforms.  Possessing a strong technical ability with a keen eye for detail and deadlines, </w:t>
+                                <w:t xml:space="preserve">A confident, articulate, hard-working professional with a wide experience </w:t>
+                              </w:r>
+                              <w:r>
+                                <w:rPr>
+                                  <w:lang w:eastAsia="en-GB"/>
+                                </w:rPr>
+                                <w:t xml:space="preserve">in developing automations for a variety of processes in several languages across multiple platforms.  </w:t>
+                              </w:r>
+                              <w:r>
+                                <w:rPr>
+                                  <w:lang w:eastAsia="en-GB"/>
+                                </w:rPr>
+                                <w:t xml:space="preserve">Possessing a strong technical ability with a keen eye for detail and deadlines, </w:t>
+                              </w:r>
+                              <w:r>
+                                <w:rPr>
+                                  <w:lang w:eastAsia="en-GB"/>
+                                </w:rPr>
+                                <w:t xml:space="preserve">I am </w:t>
                               </w:r>
                               <w:r>
                                 <w:rPr>
@@ -706,7 +724,25 @@
                                 <w:rPr>
                                   <w:lang w:eastAsia="en-GB"/>
                                 </w:rPr>
-                                <w:t xml:space="preserve">Looking for a development position in a passionate and dynamic team, with exciting new challenges and opportunities to expand and build on current skills. </w:t>
+                                <w:t xml:space="preserve">Looking for a development position in a passionate and dynamic team, </w:t>
+                              </w:r>
+                              <w:r>
+                                <w:rPr>
+                                  <w:lang w:eastAsia="en-GB"/>
+                                </w:rPr>
+                                <w:t>I am particularly interested in building on my most recent experience in Java</w:t>
+                              </w:r>
+                              <w:r>
+                                <w:rPr>
+                                  <w:lang w:eastAsia="en-GB"/>
+                                </w:rPr>
+                                <w:t>, for now</w:t>
+                              </w:r>
+                              <w:r>
+                                <w:rPr>
+                                  <w:lang w:eastAsia="en-GB"/>
+                                </w:rPr>
+                                <w:t xml:space="preserve">. </w:t>
                               </w:r>
                             </w:p>
                             <w:p>
@@ -849,7 +885,25 @@
                           <w:rPr>
                             <w:lang w:eastAsia="en-GB"/>
                           </w:rPr>
-                          <w:t xml:space="preserve">A confident, articulate, hard-working professional with a wide experience of scripting and coding in a variety of languages and on multiple platforms.  Possessing a strong technical ability with a keen eye for detail and deadlines, </w:t>
+                          <w:t xml:space="preserve">A confident, articulate, hard-working professional with a wide experience </w:t>
+                        </w:r>
+                        <w:r>
+                          <w:rPr>
+                            <w:lang w:eastAsia="en-GB"/>
+                          </w:rPr>
+                          <w:t xml:space="preserve">in developing automations for a variety of processes in several languages across multiple platforms.  </w:t>
+                        </w:r>
+                        <w:r>
+                          <w:rPr>
+                            <w:lang w:eastAsia="en-GB"/>
+                          </w:rPr>
+                          <w:t xml:space="preserve">Possessing a strong technical ability with a keen eye for detail and deadlines, </w:t>
+                        </w:r>
+                        <w:r>
+                          <w:rPr>
+                            <w:lang w:eastAsia="en-GB"/>
+                          </w:rPr>
+                          <w:t xml:space="preserve">I am </w:t>
                         </w:r>
                         <w:r>
                           <w:rPr>
@@ -867,7 +921,25 @@
                           <w:rPr>
                             <w:lang w:eastAsia="en-GB"/>
                           </w:rPr>
-                          <w:t xml:space="preserve">Looking for a development position in a passionate and dynamic team, with exciting new challenges and opportunities to expand and build on current skills. </w:t>
+                          <w:t xml:space="preserve">Looking for a development position in a passionate and dynamic team, </w:t>
+                        </w:r>
+                        <w:r>
+                          <w:rPr>
+                            <w:lang w:eastAsia="en-GB"/>
+                          </w:rPr>
+                          <w:t>I am particularly interested in building on my most recent experience in Java</w:t>
+                        </w:r>
+                        <w:r>
+                          <w:rPr>
+                            <w:lang w:eastAsia="en-GB"/>
+                          </w:rPr>
+                          <w:t>, for now</w:t>
+                        </w:r>
+                        <w:r>
+                          <w:rPr>
+                            <w:lang w:eastAsia="en-GB"/>
+                          </w:rPr>
+                          <w:t xml:space="preserve">. </w:t>
                         </w:r>
                       </w:p>
                       <w:p>
@@ -972,10 +1044,7 @@
                               <w:jc w:val="both"/>
                             </w:pPr>
                             <w:r>
-                              <w:t xml:space="preserve">Development of web-based </w:t>
-                            </w:r>
-                            <w:r>
-                              <w:t>and command-line UI applications to facilitate internal BAU, cross-training and work-sharing.</w:t>
+                              <w:t>Development of web-based and command-line UI applications to facilitate internal BAU, cross-training and work-sharing.</w:t>
                             </w:r>
                           </w:p>
                           <w:p>
@@ -1003,12 +1072,7 @@
                               <w:jc w:val="both"/>
                             </w:pPr>
                             <w:r>
-                              <w:t>Complex ETL operations on data which is often sensit</w:t>
-                            </w:r>
-                            <w:bookmarkStart w:id="0" w:name="_GoBack"/>
-                            <w:bookmarkEnd w:id="0"/>
-                            <w:r>
-                              <w:t>ive and encrypted.</w:t>
+                              <w:t>Complex ETL operations on data which is often sensitive and encrypted.</w:t>
                             </w:r>
                           </w:p>
                           <w:p>
@@ -1022,10 +1086,7 @@
                               <w:jc w:val="both"/>
                             </w:pPr>
                             <w:r>
-                              <w:t>Suite</w:t>
-                            </w:r>
-                            <w:r>
-                              <w:t xml:space="preserve"> of automated software tests to facilitate CICD.</w:t>
+                              <w:t>Suite of automated software tests to facilitate CICD.</w:t>
                             </w:r>
                           </w:p>
                         </w:txbxContent>
@@ -1073,10 +1134,7 @@
                         <w:jc w:val="both"/>
                       </w:pPr>
                       <w:r>
-                        <w:t xml:space="preserve">Development of web-based </w:t>
-                      </w:r>
-                      <w:r>
-                        <w:t>and command-line UI applications to facilitate internal BAU, cross-training and work-sharing.</w:t>
+                        <w:t>Development of web-based and command-line UI applications to facilitate internal BAU, cross-training and work-sharing.</w:t>
                       </w:r>
                     </w:p>
                     <w:p>
@@ -1104,12 +1162,7 @@
                         <w:jc w:val="both"/>
                       </w:pPr>
                       <w:r>
-                        <w:t>Complex ETL operations on data which is often sensit</w:t>
-                      </w:r>
-                      <w:bookmarkStart w:id="1" w:name="_GoBack"/>
-                      <w:bookmarkEnd w:id="1"/>
-                      <w:r>
-                        <w:t>ive and encrypted.</w:t>
+                        <w:t>Complex ETL operations on data which is often sensitive and encrypted.</w:t>
                       </w:r>
                     </w:p>
                     <w:p>
@@ -1123,10 +1176,7 @@
                         <w:jc w:val="both"/>
                       </w:pPr>
                       <w:r>
-                        <w:t>Suite</w:t>
-                      </w:r>
-                      <w:r>
-                        <w:t xml:space="preserve"> of automated software tests to facilitate CICD.</w:t>
+                        <w:t>Suite of automated software tests to facilitate CICD.</w:t>
                       </w:r>
                     </w:p>
                   </w:txbxContent>
@@ -3082,21 +3132,7 @@
                                 <w:rPr>
                                   <w:lang w:eastAsia="en-GB"/>
                                 </w:rPr>
-                                <w:t xml:space="preserve"> Kung Fu.  I have previously taught both kung </w:t>
-                              </w:r>
-                              <w:proofErr w:type="spellStart"/>
-                              <w:r>
-                                <w:rPr>
-                                  <w:lang w:eastAsia="en-GB"/>
-                                </w:rPr>
-                                <w:t>fu</w:t>
-                              </w:r>
-                              <w:proofErr w:type="spellEnd"/>
-                              <w:r>
-                                <w:rPr>
-                                  <w:lang w:eastAsia="en-GB"/>
-                                </w:rPr>
-                                <w:t xml:space="preserve"> and bootcamp classes and gained a wealth of experience beyond simply teaching the sport; from improving my communication skills; my ability to explain foreign concepts to clients of all levels; helping manage events and administration; and (back to computers) debugging and managing the school's website.</w:t>
+                                <w:t xml:space="preserve"> Kung Fu.  I have previously taught both kung fu and bootcamp classes and gained a wealth of experience beyond simply teaching the sport; from improving my communication skills; my ability to explain foreign concepts to clients of all levels; helping manage events and administration; and (back to computers) debugging and managing the school's website.</w:t>
                               </w:r>
                             </w:p>
                           </w:txbxContent>
@@ -3211,21 +3247,7 @@
                           <w:rPr>
                             <w:lang w:eastAsia="en-GB"/>
                           </w:rPr>
-                          <w:t xml:space="preserve"> Kung Fu.  I have previously taught both kung </w:t>
-                        </w:r>
-                        <w:proofErr w:type="spellStart"/>
-                        <w:r>
-                          <w:rPr>
-                            <w:lang w:eastAsia="en-GB"/>
-                          </w:rPr>
-                          <w:t>fu</w:t>
-                        </w:r>
-                        <w:proofErr w:type="spellEnd"/>
-                        <w:r>
-                          <w:rPr>
-                            <w:lang w:eastAsia="en-GB"/>
-                          </w:rPr>
-                          <w:t xml:space="preserve"> and bootcamp classes and gained a wealth of experience beyond simply teaching the sport; from improving my communication skills; my ability to explain foreign concepts to clients of all levels; helping manage events and administration; and (back to computers) debugging and managing the school's website.</w:t>
+                          <w:t xml:space="preserve"> Kung Fu.  I have previously taught both kung fu and bootcamp classes and gained a wealth of experience beyond simply teaching the sport; from improving my communication skills; my ability to explain foreign concepts to clients of all levels; helping manage events and administration; and (back to computers) debugging and managing the school's website.</w:t>
                         </w:r>
                       </w:p>
                     </w:txbxContent>
@@ -3325,13 +3347,7 @@
         <w:jc w:val="both"/>
       </w:pPr>
       <w:r>
-        <w:t xml:space="preserve">Working within a small team I was responsible for </w:t>
-      </w:r>
-      <w:r>
-        <w:t>developing a suite of automated tests designed to run each time any modification is made by the development team via Jenkins pipelines.  Each member was tasked to code the tests for a separate element of the company’s site, creating and utilising common in</w:t>
-      </w:r>
-      <w:r>
-        <w:t>ternal libraries via separate branches of a central Bitbucket repository.</w:t>
+        <w:t>Working within a small team I was responsible for developing a suite of automated tests designed to run each time any modification is made by the development team via Jenkins pipelines.  Each member was tasked to code the tests for a separate element of the company’s site, creating and utilising common internal libraries via separate branches of a central Bitbucket repository.</w:t>
       </w:r>
     </w:p>
     <w:p>
@@ -3339,10 +3355,7 @@
         <w:jc w:val="both"/>
       </w:pPr>
       <w:r>
-        <w:t xml:space="preserve">We chose to build a maven project with Selenium, using Gherkin feature files so that initially the test results could be reviewed by support staff to then ascertain manually whether </w:t>
-      </w:r>
-      <w:r>
-        <w:t>they could replicate the error so that it could then be corrected by the development team.</w:t>
+        <w:t>We chose to build a maven project with Selenium, using Gherkin feature files so that initially the test results could be reviewed by support staff to then ascertain manually whether they could replicate the error so that it could then be corrected by the development team.</w:t>
       </w:r>
     </w:p>
     <w:p>
@@ -3350,10 +3363,7 @@
         <w:jc w:val="both"/>
       </w:pPr>
       <w:r>
-        <w:t>This project was my first venture into using IDEs rather than coding directly on the command-line.  Learning how to find the most effective methods from the Java and</w:t>
-      </w:r>
-      <w:r>
-        <w:t xml:space="preserve"> Selenium libraries to achieve my goals; testing API calls and implementing </w:t>
+        <w:t xml:space="preserve">This project was my first venture into using IDEs rather than coding directly on the command-line.  Learning how to find the most effective methods from the Java and Selenium libraries to achieve my goals; testing API calls and implementing </w:t>
       </w:r>
       <w:proofErr w:type="spellStart"/>
       <w:r>
@@ -3361,10 +3371,7 @@
       </w:r>
       <w:proofErr w:type="spellEnd"/>
       <w:r>
-        <w:t xml:space="preserve"> to capture and compare results; applying different levels of logging to debug the results as efficiently as possible; and throughout all, optimising the test sequence to ensu</w:t>
-      </w:r>
-      <w:r>
-        <w:t>re high coverage and low overhead.</w:t>
+        <w:t xml:space="preserve"> to capture and compare results; applying different levels of logging to debug the results as efficiently as possible; and throughout all, optimising the test sequence to ensure high coverage and low overhead.</w:t>
       </w:r>
     </w:p>
     <w:p>
@@ -3406,10 +3413,7 @@
       </w:r>
       <w:proofErr w:type="spellEnd"/>
       <w:r>
-        <w:t xml:space="preserve"> was the work I did on an internal web tool which exposed technical functionality to all staff in a controlled manner; meaning a reduction in support tickets</w:t>
-      </w:r>
-      <w:r>
-        <w:t>, increased responsiveness for client queries, and allowing my teammates to spend more time on paid-for project work.</w:t>
+        <w:t xml:space="preserve"> was the work I did on an internal web tool which exposed technical functionality to all staff in a controlled manner; meaning a reduction in support tickets, increased responsiveness for client queries, and allowing my teammates to spend more time on paid-for project work.</w:t>
       </w:r>
     </w:p>
     <w:p>
@@ -3421,10 +3425,7 @@
       </w:r>
       <w:proofErr w:type="spellStart"/>
       <w:r>
-        <w:t>javascrip</w:t>
-      </w:r>
-      <w:r>
-        <w:t>t</w:t>
+        <w:t>javascript</w:t>
       </w:r>
       <w:proofErr w:type="spellEnd"/>
       <w:r>
@@ -3436,10 +3437,7 @@
         <w:jc w:val="both"/>
       </w:pPr>
       <w:r>
-        <w:t>As well as improving the existing code, I also expanded the functionality of the tool overall; involving several department team</w:t>
-      </w:r>
-      <w:r>
-        <w:t xml:space="preserve">-leads to review the process of scoping new projects.  Client requests for </w:t>
+        <w:t xml:space="preserve">As well as improving the existing code, I also expanded the functionality of the tool overall; involving several department team-leads to review the process of scoping new projects.  Client requests for </w:t>
       </w:r>
       <w:proofErr w:type="spellStart"/>
       <w:r>
@@ -3447,10 +3445,7 @@
       </w:r>
       <w:proofErr w:type="spellEnd"/>
       <w:r>
-        <w:t xml:space="preserve"> work was never standard, always time-sensitive, and often required very subjective decision-making to determine a cost… something which I felt could be improved.  Which I did by</w:t>
-      </w:r>
-      <w:r>
-        <w:t xml:space="preserve"> breaking down the most common non-standard requests into modular elements.  The </w:t>
+        <w:t xml:space="preserve"> work was never standard, always time-sensitive, and often required very subjective decision-making to determine a cost… something which I felt could be improved.  Which I did by breaking down the most common non-standard requests into modular elements.  The </w:t>
       </w:r>
       <w:proofErr w:type="spellStart"/>
       <w:r>
@@ -3458,16 +3453,15 @@
       </w:r>
       <w:proofErr w:type="spellEnd"/>
       <w:r>
-        <w:t xml:space="preserve"> design then leads the salesperson or account manager to the particular combination needed to satisfy the client’s requirements, and the selections were mapped to in- and </w:t>
-      </w:r>
-      <w:r>
-        <w:t xml:space="preserve">out-of- scope phrases that were then combined to produce a detailed contractual Statement of Work to be sent to the client for sign-off and payment. </w:t>
+        <w:t xml:space="preserve"> design then leads the salesperson or account manager to the particular combination needed to satisfy the client’s requirements, and the selections were mapped to in- and out-of- scope phrases that were then combined to produce a detailed contractual Statement of Work to be sent to the client for sign-off and payment. </w:t>
       </w:r>
     </w:p>
     <w:p>
       <w:pPr>
         <w:jc w:val="both"/>
       </w:pPr>
+      <w:bookmarkStart w:id="0" w:name="_GoBack"/>
+      <w:bookmarkEnd w:id="0"/>
     </w:p>
     <w:p>
       <w:pPr>
@@ -3494,13 +3488,7 @@
         <w:jc w:val="both"/>
       </w:pPr>
       <w:r>
-        <w:t xml:space="preserve">My primary responsibility as a data integration specialist was to </w:t>
-      </w:r>
-      <w:r>
-        <w:t xml:space="preserve">implement bespoke automated import- and export- scripts to collect client data from various sources and load/extract it from our databases. Given my background in finance and accounts I am very conscious of maintaining detailed audit-trails, tracking time </w:t>
-      </w:r>
-      <w:r>
-        <w:t xml:space="preserve">effectively and reconciling data in various ways.  Although within this environment my precision was limited by the data being provided by the client, this </w:t>
+        <w:t xml:space="preserve">My primary responsibility as a data integration specialist was to implement bespoke automated import- and export- scripts to collect client data from various sources and load/extract it from our databases. Given my background in finance and accounts I am very conscious of maintaining detailed audit-trails, tracking time effectively and reconciling data in various ways.  Although within this environment my precision was limited by the data being provided by the client, this </w:t>
       </w:r>
       <w:proofErr w:type="gramStart"/>
       <w:r>
@@ -3508,13 +3496,7 @@
       </w:r>
       <w:proofErr w:type="gramEnd"/>
       <w:r>
-        <w:t xml:space="preserve"> me to develop better methods of balancing anomalies. Having encountered a myriad of</w:t>
-      </w:r>
-      <w:r>
-        <w:t xml:space="preserve"> exceptions and problems to overcome I relished being able to deliver detailed reconciliations to clients, enabling the script itself to explain where the problems in the data were found and what the client would need to do in order to resolve it for thems</w:t>
-      </w:r>
-      <w:r>
-        <w:t>elves.</w:t>
+        <w:t xml:space="preserve"> me to develop better methods of balancing anomalies. Having encountered a myriad of exceptions and problems to overcome I relished being able to deliver detailed reconciliations to clients, enabling the script itself to explain where the problems in the data were found and what the client would need to do in order to resolve it for themselves.</w:t>
       </w:r>
     </w:p>
     <w:sectPr>
@@ -5767,7 +5749,7 @@
 </file>
 
 <file path=customXml/itemProps1.xml><?xml version="1.0" encoding="utf-8"?>
-<ds:datastoreItem xmlns:ds="http://schemas.openxmlformats.org/officeDocument/2006/customXml" ds:itemID="{8FB62B7D-26E6-4D99-9986-90EE06E92E0E}">
+<ds:datastoreItem xmlns:ds="http://schemas.openxmlformats.org/officeDocument/2006/customXml" ds:itemID="{8AA407BB-1263-4CD2-A5BA-62CE2CD33C30}">
   <ds:schemaRefs>
     <ds:schemaRef ds:uri="http://schemas.openxmlformats.org/officeDocument/2006/bibliography"/>
   </ds:schemaRefs>

</xml_diff>